<commit_message>
Task4 completed, graphs and explanation. Testing code required.
</commit_message>
<xml_diff>
--- a/Results/explanation_task3.docx
+++ b/Results/explanation_task3.docx
@@ -8,7 +8,7 @@
           <w:noProof/>
         </w:rPr>
         <w:drawing>
-          <wp:inline distT="0" distB="0" distL="0" distR="0" wp14:anchorId="2766CC14" wp14:editId="4BF77263">
+          <wp:inline distT="0" distB="0" distL="0" distR="0" wp14:anchorId="2766CC14" wp14:editId="6747CD82">
             <wp:extent cx="6645910" cy="3742055"/>
             <wp:effectExtent l="0" t="0" r="2540" b="10795"/>
             <wp:docPr id="1" name="Chart 1">
@@ -32,7 +32,7 @@
           <w:noProof/>
         </w:rPr>
         <w:drawing>
-          <wp:inline distT="0" distB="0" distL="0" distR="0" wp14:anchorId="4DD75278" wp14:editId="4E0E4854">
+          <wp:inline distT="0" distB="0" distL="0" distR="0" wp14:anchorId="4DD75278" wp14:editId="7F6CF156">
             <wp:extent cx="6645910" cy="3742055"/>
             <wp:effectExtent l="0" t="0" r="2540" b="10795"/>
             <wp:docPr id="2" name="Chart 2">
@@ -57,7 +57,7 @@
         </w:rPr>
         <w:lastRenderedPageBreak/>
         <w:drawing>
-          <wp:inline distT="0" distB="0" distL="0" distR="0" wp14:anchorId="4D852B9D" wp14:editId="33C8AE16">
+          <wp:inline distT="0" distB="0" distL="0" distR="0" wp14:anchorId="4D852B9D" wp14:editId="582A970E">
             <wp:extent cx="6645910" cy="3742055"/>
             <wp:effectExtent l="0" t="0" r="2540" b="10795"/>
             <wp:docPr id="3" name="Chart 3">
@@ -81,7 +81,7 @@
           <w:noProof/>
         </w:rPr>
         <w:drawing>
-          <wp:inline distT="0" distB="0" distL="0" distR="0" wp14:anchorId="2406A29D" wp14:editId="593582FF">
+          <wp:inline distT="0" distB="0" distL="0" distR="0" wp14:anchorId="2406A29D" wp14:editId="45ADACC9">
             <wp:extent cx="6645910" cy="3742055"/>
             <wp:effectExtent l="0" t="0" r="2540" b="10795"/>
             <wp:docPr id="4" name="Chart 4">
@@ -100,6 +100,8 @@
           </wp:inline>
         </w:drawing>
       </w:r>
+      <w:bookmarkStart w:id="0" w:name="_GoBack"/>
+      <w:bookmarkEnd w:id="0"/>
     </w:p>
     <w:p/>
     <w:p>
@@ -110,13 +112,8 @@
           <w:numId w:val="1"/>
         </w:numPr>
       </w:pPr>
-      <w:proofErr w:type="spellStart"/>
       <w:r>
-        <w:t>max_time</w:t>
-      </w:r>
-      <w:proofErr w:type="spellEnd"/>
-      <w:r>
-        <w:t xml:space="preserve"> = 120</w:t>
+        <w:t>max_time = 120</w:t>
       </w:r>
     </w:p>
     <w:p/>
@@ -236,8 +233,6 @@
       <w:r>
         <w:t>that tables of larger sizes with appropriate bases are less susceptible to clustering and overall have better performance than their smaller counterparts.</w:t>
       </w:r>
-      <w:bookmarkStart w:id="0" w:name="_GoBack"/>
-      <w:bookmarkEnd w:id="0"/>
     </w:p>
     <w:p/>
     <w:sectPr>
@@ -842,7 +837,7 @@
             </a:pPr>
             <a:r>
               <a:rPr lang="en-AU"/>
-              <a:t>TIme,Collisions v. Size,Base</a:t>
+              <a:t>Time,Collisions v. Size,Base</a:t>
             </a:r>
             <a:endParaRPr lang="en-AU" baseline="0"/>
           </a:p>
@@ -2210,7 +2205,7 @@
             </a:pPr>
             <a:r>
               <a:rPr lang="en-AU"/>
-              <a:t>TIme,</a:t>
+              <a:t>Time,</a:t>
             </a:r>
             <a:r>
               <a:rPr lang="en-AU" baseline="0"/>
@@ -3586,7 +3581,7 @@
             </a:pPr>
             <a:r>
               <a:rPr lang="en-AU"/>
-              <a:t>TIme,Probe</a:t>
+              <a:t>Time,Probe</a:t>
             </a:r>
             <a:r>
               <a:rPr lang="en-AU" baseline="0"/>
@@ -4962,7 +4957,7 @@
             </a:pPr>
             <a:r>
               <a:rPr lang="en-AU"/>
-              <a:t>TIme,Rehashes v. Size,Base</a:t>
+              <a:t>Time,Rehashes v. Size,Base</a:t>
             </a:r>
             <a:endParaRPr lang="en-AU" baseline="0"/>
           </a:p>

</xml_diff>